<commit_message>
Add link to new dokumenter_sok
</commit_message>
<xml_diff>
--- a/docs/.vuepress/public/docs/dokumenter_sok.docx
+++ b/docs/.vuepress/public/docs/dokumenter_sok.docx
@@ -1,6 +1,6 @@
 
 <file path=word/document.xml><?xml version="1.0" encoding="utf-8"?>
-<w:document xmlns:wpc="http://schemas.microsoft.com/office/word/2010/wordprocessingCanvas" xmlns:cx="http://schemas.microsoft.com/office/drawing/2014/chartex" xmlns:cx1="http://schemas.microsoft.com/office/drawing/2015/9/8/chartex" xmlns:mc="http://schemas.openxmlformats.org/markup-compatibility/2006" xmlns:o="urn:schemas-microsoft-com:office:office" xmlns:r="http://schemas.openxmlformats.org/officeDocument/2006/relationships" xmlns:m="http://schemas.openxmlformats.org/officeDocument/2006/math" xmlns:v="urn:schemas-microsoft-com:vml" xmlns:wp14="http://schemas.microsoft.com/office/word/2010/wordprocessingDrawing" xmlns:wp="http://schemas.openxmlformats.org/drawingml/2006/wordprocessingDrawing" xmlns:w10="urn:schemas-microsoft-com:office:word" xmlns:w="http://schemas.openxmlformats.org/wordprocessingml/2006/main" xmlns:w14="http://schemas.microsoft.com/office/word/2010/wordml" xmlns:w15="http://schemas.microsoft.com/office/word/2012/wordml" xmlns:w16se="http://schemas.microsoft.com/office/word/2015/wordml/symex" xmlns:wpg="http://schemas.microsoft.com/office/word/2010/wordprocessingGroup" xmlns:wpi="http://schemas.microsoft.com/office/word/2010/wordprocessingInk" xmlns:wne="http://schemas.microsoft.com/office/word/2006/wordml" xmlns:wps="http://schemas.microsoft.com/office/word/2010/wordprocessingShape" mc:Ignorable="w14 w15 w16se wp14">
+<w:document xmlns:wpc="http://schemas.microsoft.com/office/word/2010/wordprocessingCanvas" xmlns:cx="http://schemas.microsoft.com/office/drawing/2014/chartex" xmlns:cx1="http://schemas.microsoft.com/office/drawing/2015/9/8/chartex" xmlns:cx2="http://schemas.microsoft.com/office/drawing/2015/10/21/chartex" xmlns:cx3="http://schemas.microsoft.com/office/drawing/2016/5/9/chartex" xmlns:cx4="http://schemas.microsoft.com/office/drawing/2016/5/10/chartex" xmlns:cx5="http://schemas.microsoft.com/office/drawing/2016/5/11/chartex" xmlns:cx6="http://schemas.microsoft.com/office/drawing/2016/5/12/chartex" xmlns:cx7="http://schemas.microsoft.com/office/drawing/2016/5/13/chartex" xmlns:cx8="http://schemas.microsoft.com/office/drawing/2016/5/14/chartex" xmlns:mc="http://schemas.openxmlformats.org/markup-compatibility/2006" xmlns:aink="http://schemas.microsoft.com/office/drawing/2016/ink" xmlns:am3d="http://schemas.microsoft.com/office/drawing/2017/model3d" xmlns:o="urn:schemas-microsoft-com:office:office" xmlns:oel="http://schemas.microsoft.com/office/2019/extlst" xmlns:r="http://schemas.openxmlformats.org/officeDocument/2006/relationships" xmlns:m="http://schemas.openxmlformats.org/officeDocument/2006/math" xmlns:v="urn:schemas-microsoft-com:vml" xmlns:wp14="http://schemas.microsoft.com/office/word/2010/wordprocessingDrawing" xmlns:wp="http://schemas.openxmlformats.org/drawingml/2006/wordprocessingDrawing" xmlns:w10="urn:schemas-microsoft-com:office:word" xmlns:w="http://schemas.openxmlformats.org/wordprocessingml/2006/main" xmlns:w14="http://schemas.microsoft.com/office/word/2010/wordml" xmlns:w15="http://schemas.microsoft.com/office/word/2012/wordml" xmlns:w16cex="http://schemas.microsoft.com/office/word/2018/wordml/cex" xmlns:w16cid="http://schemas.microsoft.com/office/word/2016/wordml/cid" xmlns:w16="http://schemas.microsoft.com/office/word/2018/wordml" xmlns:w16sdtdh="http://schemas.microsoft.com/office/word/2020/wordml/sdtdatahash" xmlns:w16se="http://schemas.microsoft.com/office/word/2015/wordml/symex" xmlns:wpg="http://schemas.microsoft.com/office/word/2010/wordprocessingGroup" xmlns:wpi="http://schemas.microsoft.com/office/word/2010/wordprocessingInk" xmlns:wne="http://schemas.microsoft.com/office/word/2006/wordml" xmlns:wps="http://schemas.microsoft.com/office/word/2010/wordprocessingShape" mc:Ignorable="w14 w15 w16se w16cid w16 w16cex w16sdtdh wp14">
   <w:body>
     <w:p>
       <w:r>
@@ -9,7 +9,7 @@
           <w:lang w:val="nb-NO" w:eastAsia="nb-NO"/>
         </w:rPr>
         <w:drawing>
-          <wp:anchor distT="0" distB="0" distL="114300" distR="114300" simplePos="0" relativeHeight="251659264" behindDoc="0" locked="0" layoutInCell="1" allowOverlap="1" wp14:anchorId="32DE18BF" wp14:editId="0D682F35">
+          <wp:anchor distT="0" distB="0" distL="114300" distR="114300" simplePos="0" relativeHeight="251659264" behindDoc="0" locked="0" layoutInCell="1" allowOverlap="1" wp14:anchorId="00873D1C" wp14:editId="5F3FFF70">
             <wp:simplePos x="0" y="0"/>
             <wp:positionH relativeFrom="column">
               <wp:posOffset>-487680</wp:posOffset>
@@ -42,7 +42,7 @@
                     </pic:cNvPicPr>
                   </pic:nvPicPr>
                   <pic:blipFill>
-                    <a:blip r:embed="rId4" cstate="print">
+                    <a:blip r:embed="rId6" cstate="print">
                       <a:extLst>
                         <a:ext uri="{28A0092B-C50C-407E-A947-70E740481C1C}">
                           <a14:useLocalDpi xmlns:a14="http://schemas.microsoft.com/office/drawing/2010/main" val="0"/>
@@ -93,7 +93,7 @@
         <mc:AlternateContent>
           <mc:Choice Requires="wps">
             <w:drawing>
-              <wp:anchor distT="45720" distB="45720" distL="114300" distR="114300" simplePos="0" relativeHeight="251661312" behindDoc="0" locked="0" layoutInCell="1" allowOverlap="1" wp14:anchorId="3427E529" wp14:editId="798F12F5">
+              <wp:anchor distT="45720" distB="45720" distL="114300" distR="114300" simplePos="0" relativeHeight="251661312" behindDoc="0" locked="0" layoutInCell="1" allowOverlap="1" wp14:anchorId="3537423B" wp14:editId="23F4AEDF">
                 <wp:simplePos x="0" y="0"/>
                 <wp:positionH relativeFrom="margin">
                   <wp:posOffset>22225</wp:posOffset>
@@ -317,11 +317,11 @@
           </mc:Choice>
           <mc:Fallback>
             <w:pict>
-              <v:shapetype w14:anchorId="3427E529" id="_x0000_t202" coordsize="21600,21600" o:spt="202" path="m,l,21600r21600,l21600,xe">
+              <v:shapetype w14:anchorId="3537423B" id="_x0000_t202" coordsize="21600,21600" o:spt="202" path="m,l,21600r21600,l21600,xe">
                 <v:stroke joinstyle="miter"/>
                 <v:path gradientshapeok="t" o:connecttype="rect"/>
               </v:shapetype>
-              <v:shape id="Tekstboks 2" o:spid="_x0000_s1026" type="#_x0000_t202" style="position:absolute;margin-left:1.75pt;margin-top:148.8pt;width:486.75pt;height:83.4pt;z-index:251661312;visibility:visible;mso-wrap-style:square;mso-width-percent:0;mso-height-percent:0;mso-wrap-distance-left:9pt;mso-wrap-distance-top:3.6pt;mso-wrap-distance-right:9pt;mso-wrap-distance-bottom:3.6pt;mso-position-horizontal:absolute;mso-position-horizontal-relative:margin;mso-position-vertical:absolute;mso-position-vertical-relative:page;mso-width-percent:0;mso-height-percent:0;mso-width-relative:margin;mso-height-relative:margin;v-text-anchor:top" o:gfxdata="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" strokecolor="#ed7d31 [3205]" strokeweight="3pt">
+              <v:shape id="Tekstboks 2" o:spid="_x0000_s1026" type="#_x0000_t202" style="position:absolute;margin-left:1.75pt;margin-top:148.8pt;width:486.75pt;height:83.4pt;z-index:251661312;visibility:visible;mso-wrap-style:square;mso-width-percent:0;mso-height-percent:0;mso-wrap-distance-left:9pt;mso-wrap-distance-top:3.6pt;mso-wrap-distance-right:9pt;mso-wrap-distance-bottom:3.6pt;mso-position-horizontal:absolute;mso-position-horizontal-relative:margin;mso-position-vertical:absolute;mso-position-vertical-relative:page;mso-width-percent:0;mso-height-percent:0;mso-width-relative:margin;mso-height-relative:margin;v-text-anchor:top" o:gfxdata="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" strokecolor="#ed7d31 [3205]" strokeweight="3pt">
                 <v:textbox>
                   <w:txbxContent>
                     <w:p>
@@ -498,7 +498,7 @@
     <w:p/>
     <w:tbl>
       <w:tblPr>
-        <w:tblStyle w:val="Tabellrutenett"/>
+        <w:tblStyle w:val="TableGrid"/>
         <w:tblW w:w="9758" w:type="dxa"/>
         <w:tblBorders>
           <w:top w:val="single" w:sz="18" w:space="0" w:color="3D82A1"/>
@@ -644,10 +644,7 @@
           <w:tcPr>
             <w:tcW w:w="923" w:type="dxa"/>
           </w:tcPr>
-          <w:p>
-            <w:bookmarkStart w:id="0" w:name="_GoBack"/>
-            <w:bookmarkEnd w:id="0"/>
-          </w:p>
+          <w:p/>
         </w:tc>
         <w:tc>
           <w:tcPr>
@@ -878,8 +875,58 @@
 </w:document>
 </file>
 
+<file path=word/endnotes.xml><?xml version="1.0" encoding="utf-8"?>
+<w:endnotes xmlns:wpc="http://schemas.microsoft.com/office/word/2010/wordprocessingCanvas" xmlns:cx="http://schemas.microsoft.com/office/drawing/2014/chartex" xmlns:cx1="http://schemas.microsoft.com/office/drawing/2015/9/8/chartex" xmlns:cx2="http://schemas.microsoft.com/office/drawing/2015/10/21/chartex" xmlns:cx3="http://schemas.microsoft.com/office/drawing/2016/5/9/chartex" xmlns:cx4="http://schemas.microsoft.com/office/drawing/2016/5/10/chartex" xmlns:cx5="http://schemas.microsoft.com/office/drawing/2016/5/11/chartex" xmlns:cx6="http://schemas.microsoft.com/office/drawing/2016/5/12/chartex" xmlns:cx7="http://schemas.microsoft.com/office/drawing/2016/5/13/chartex" xmlns:cx8="http://schemas.microsoft.com/office/drawing/2016/5/14/chartex" xmlns:mc="http://schemas.openxmlformats.org/markup-compatibility/2006" xmlns:aink="http://schemas.microsoft.com/office/drawing/2016/ink" xmlns:am3d="http://schemas.microsoft.com/office/drawing/2017/model3d" xmlns:o="urn:schemas-microsoft-com:office:office" xmlns:oel="http://schemas.microsoft.com/office/2019/extlst" xmlns:r="http://schemas.openxmlformats.org/officeDocument/2006/relationships" xmlns:m="http://schemas.openxmlformats.org/officeDocument/2006/math" xmlns:v="urn:schemas-microsoft-com:vml" xmlns:wp14="http://schemas.microsoft.com/office/word/2010/wordprocessingDrawing" xmlns:wp="http://schemas.openxmlformats.org/drawingml/2006/wordprocessingDrawing" xmlns:w10="urn:schemas-microsoft-com:office:word" xmlns:w="http://schemas.openxmlformats.org/wordprocessingml/2006/main" xmlns:w14="http://schemas.microsoft.com/office/word/2010/wordml" xmlns:w15="http://schemas.microsoft.com/office/word/2012/wordml" xmlns:w16cex="http://schemas.microsoft.com/office/word/2018/wordml/cex" xmlns:w16cid="http://schemas.microsoft.com/office/word/2016/wordml/cid" xmlns:w16="http://schemas.microsoft.com/office/word/2018/wordml" xmlns:w16sdtdh="http://schemas.microsoft.com/office/word/2020/wordml/sdtdatahash" xmlns:w16se="http://schemas.microsoft.com/office/word/2015/wordml/symex" xmlns:wpg="http://schemas.microsoft.com/office/word/2010/wordprocessingGroup" xmlns:wpi="http://schemas.microsoft.com/office/word/2010/wordprocessingInk" xmlns:wne="http://schemas.microsoft.com/office/word/2006/wordml" xmlns:wps="http://schemas.microsoft.com/office/word/2010/wordprocessingShape" mc:Ignorable="w14 w15 w16se w16cid w16 w16cex w16sdtdh wp14">
+  <w:endnote w:type="separator" w:id="-1">
+    <w:p>
+      <w:pPr>
+        <w:spacing w:after="0" w:line="240" w:lineRule="auto"/>
+      </w:pPr>
+      <w:r>
+        <w:separator/>
+      </w:r>
+    </w:p>
+  </w:endnote>
+  <w:endnote w:type="continuationSeparator" w:id="0">
+    <w:p>
+      <w:pPr>
+        <w:spacing w:after="0" w:line="240" w:lineRule="auto"/>
+      </w:pPr>
+      <w:r>
+        <w:continuationSeparator/>
+      </w:r>
+    </w:p>
+  </w:endnote>
+</w:endnotes>
+</file>
+
+<file path=word/footnotes.xml><?xml version="1.0" encoding="utf-8"?>
+<w:footnotes xmlns:wpc="http://schemas.microsoft.com/office/word/2010/wordprocessingCanvas" xmlns:cx="http://schemas.microsoft.com/office/drawing/2014/chartex" xmlns:cx1="http://schemas.microsoft.com/office/drawing/2015/9/8/chartex" xmlns:cx2="http://schemas.microsoft.com/office/drawing/2015/10/21/chartex" xmlns:cx3="http://schemas.microsoft.com/office/drawing/2016/5/9/chartex" xmlns:cx4="http://schemas.microsoft.com/office/drawing/2016/5/10/chartex" xmlns:cx5="http://schemas.microsoft.com/office/drawing/2016/5/11/chartex" xmlns:cx6="http://schemas.microsoft.com/office/drawing/2016/5/12/chartex" xmlns:cx7="http://schemas.microsoft.com/office/drawing/2016/5/13/chartex" xmlns:cx8="http://schemas.microsoft.com/office/drawing/2016/5/14/chartex" xmlns:mc="http://schemas.openxmlformats.org/markup-compatibility/2006" xmlns:aink="http://schemas.microsoft.com/office/drawing/2016/ink" xmlns:am3d="http://schemas.microsoft.com/office/drawing/2017/model3d" xmlns:o="urn:schemas-microsoft-com:office:office" xmlns:oel="http://schemas.microsoft.com/office/2019/extlst" xmlns:r="http://schemas.openxmlformats.org/officeDocument/2006/relationships" xmlns:m="http://schemas.openxmlformats.org/officeDocument/2006/math" xmlns:v="urn:schemas-microsoft-com:vml" xmlns:wp14="http://schemas.microsoft.com/office/word/2010/wordprocessingDrawing" xmlns:wp="http://schemas.openxmlformats.org/drawingml/2006/wordprocessingDrawing" xmlns:w10="urn:schemas-microsoft-com:office:word" xmlns:w="http://schemas.openxmlformats.org/wordprocessingml/2006/main" xmlns:w14="http://schemas.microsoft.com/office/word/2010/wordml" xmlns:w15="http://schemas.microsoft.com/office/word/2012/wordml" xmlns:w16cex="http://schemas.microsoft.com/office/word/2018/wordml/cex" xmlns:w16cid="http://schemas.microsoft.com/office/word/2016/wordml/cid" xmlns:w16="http://schemas.microsoft.com/office/word/2018/wordml" xmlns:w16sdtdh="http://schemas.microsoft.com/office/word/2020/wordml/sdtdatahash" xmlns:w16se="http://schemas.microsoft.com/office/word/2015/wordml/symex" xmlns:wpg="http://schemas.microsoft.com/office/word/2010/wordprocessingGroup" xmlns:wpi="http://schemas.microsoft.com/office/word/2010/wordprocessingInk" xmlns:wne="http://schemas.microsoft.com/office/word/2006/wordml" xmlns:wps="http://schemas.microsoft.com/office/word/2010/wordprocessingShape" mc:Ignorable="w14 w15 w16se w16cid w16 w16cex w16sdtdh wp14">
+  <w:footnote w:type="separator" w:id="-1">
+    <w:p>
+      <w:pPr>
+        <w:spacing w:after="0" w:line="240" w:lineRule="auto"/>
+      </w:pPr>
+      <w:r>
+        <w:separator/>
+      </w:r>
+    </w:p>
+  </w:footnote>
+  <w:footnote w:type="continuationSeparator" w:id="0">
+    <w:p>
+      <w:pPr>
+        <w:spacing w:after="0" w:line="240" w:lineRule="auto"/>
+      </w:pPr>
+      <w:r>
+        <w:continuationSeparator/>
+      </w:r>
+    </w:p>
+  </w:footnote>
+</w:footnotes>
+</file>
+
 <file path=word/styles.xml><?xml version="1.0" encoding="utf-8"?>
-<w:styles xmlns:mc="http://schemas.openxmlformats.org/markup-compatibility/2006" xmlns:r="http://schemas.openxmlformats.org/officeDocument/2006/relationships" xmlns:w="http://schemas.openxmlformats.org/wordprocessingml/2006/main" xmlns:w14="http://schemas.microsoft.com/office/word/2010/wordml" xmlns:w15="http://schemas.microsoft.com/office/word/2012/wordml" xmlns:w16se="http://schemas.microsoft.com/office/word/2015/wordml/symex" mc:Ignorable="w14 w15 w16se">
+<w:styles xmlns:mc="http://schemas.openxmlformats.org/markup-compatibility/2006" xmlns:r="http://schemas.openxmlformats.org/officeDocument/2006/relationships" xmlns:w="http://schemas.openxmlformats.org/wordprocessingml/2006/main" xmlns:w14="http://schemas.microsoft.com/office/word/2010/wordml" xmlns:w15="http://schemas.microsoft.com/office/word/2012/wordml" xmlns:w16cex="http://schemas.microsoft.com/office/word/2018/wordml/cex" xmlns:w16cid="http://schemas.microsoft.com/office/word/2016/wordml/cid" xmlns:w16="http://schemas.microsoft.com/office/word/2018/wordml" xmlns:w16sdtdh="http://schemas.microsoft.com/office/word/2020/wordml/sdtdatahash" xmlns:w16se="http://schemas.microsoft.com/office/word/2015/wordml/symex" mc:Ignorable="w14 w15 w16se w16cid w16 w16cex w16sdtdh">
   <w:docDefaults>
     <w:rPrDefault>
       <w:rPr>
@@ -895,7 +942,7 @@
       </w:pPr>
     </w:pPrDefault>
   </w:docDefaults>
-  <w:latentStyles w:defLockedState="0" w:defUIPriority="99" w:defSemiHidden="0" w:defUnhideWhenUsed="0" w:defQFormat="0" w:count="371">
+  <w:latentStyles w:defLockedState="0" w:defUIPriority="99" w:defSemiHidden="0" w:defUnhideWhenUsed="0" w:defQFormat="0" w:count="376">
     <w:lsdException w:name="Normal" w:uiPriority="0" w:qFormat="1"/>
     <w:lsdException w:name="heading 1" w:uiPriority="9" w:qFormat="1"/>
     <w:lsdException w:name="heading 2" w:semiHidden="1" w:uiPriority="9" w:unhideWhenUsed="1" w:qFormat="1"/>
@@ -1001,7 +1048,6 @@
     <w:lsdException w:name="HTML Sample" w:semiHidden="1" w:unhideWhenUsed="1"/>
     <w:lsdException w:name="HTML Typewriter" w:semiHidden="1" w:unhideWhenUsed="1"/>
     <w:lsdException w:name="HTML Variable" w:semiHidden="1" w:unhideWhenUsed="1"/>
-    <w:lsdException w:name="Normal Table" w:semiHidden="1" w:unhideWhenUsed="1"/>
     <w:lsdException w:name="annotation subject" w:semiHidden="1" w:unhideWhenUsed="1"/>
     <w:lsdException w:name="No List" w:semiHidden="1" w:unhideWhenUsed="1"/>
     <w:lsdException w:name="Outline List 1" w:semiHidden="1" w:unhideWhenUsed="1"/>
@@ -1044,11 +1090,8 @@
     <w:lsdException w:name="Table Contemporary" w:semiHidden="1" w:unhideWhenUsed="1"/>
     <w:lsdException w:name="Table Elegant" w:semiHidden="1" w:unhideWhenUsed="1"/>
     <w:lsdException w:name="Table Professional" w:semiHidden="1" w:unhideWhenUsed="1"/>
-    <w:lsdException w:name="Table Subtle 1" w:semiHidden="1" w:unhideWhenUsed="1"/>
     <w:lsdException w:name="Table Subtle 2" w:semiHidden="1" w:unhideWhenUsed="1"/>
     <w:lsdException w:name="Table Web 1" w:semiHidden="1" w:unhideWhenUsed="1"/>
-    <w:lsdException w:name="Table Web 2" w:semiHidden="1" w:unhideWhenUsed="1"/>
-    <w:lsdException w:name="Table Web 3" w:semiHidden="1" w:unhideWhenUsed="1"/>
     <w:lsdException w:name="Balloon Text" w:semiHidden="1" w:unhideWhenUsed="1"/>
     <w:lsdException w:name="Table Grid" w:uiPriority="39"/>
     <w:lsdException w:name="Table Theme" w:semiHidden="1" w:unhideWhenUsed="1"/>
@@ -1267,6 +1310,11 @@
     <w:lsdException w:name="List Table 5 Dark Accent 6" w:uiPriority="50"/>
     <w:lsdException w:name="List Table 6 Colorful Accent 6" w:uiPriority="51"/>
     <w:lsdException w:name="List Table 7 Colorful Accent 6" w:uiPriority="52"/>
+    <w:lsdException w:name="Mention" w:semiHidden="1" w:unhideWhenUsed="1"/>
+    <w:lsdException w:name="Smart Hyperlink" w:semiHidden="1" w:unhideWhenUsed="1"/>
+    <w:lsdException w:name="Hashtag" w:semiHidden="1" w:unhideWhenUsed="1"/>
+    <w:lsdException w:name="Unresolved Mention" w:semiHidden="1" w:unhideWhenUsed="1"/>
+    <w:lsdException w:name="Smart Link" w:semiHidden="1" w:unhideWhenUsed="1"/>
   </w:latentStyles>
   <w:style w:type="paragraph" w:default="1" w:styleId="Normal">
     <w:name w:val="Normal"/>
@@ -1275,13 +1323,13 @@
       <w:lang w:val="nn-NO"/>
     </w:rPr>
   </w:style>
-  <w:style w:type="character" w:default="1" w:styleId="Standardskriftforavsnitt">
+  <w:style w:type="character" w:default="1" w:styleId="DefaultParagraphFont">
     <w:name w:val="Default Paragraph Font"/>
     <w:uiPriority w:val="1"/>
     <w:semiHidden/>
     <w:unhideWhenUsed/>
   </w:style>
-  <w:style w:type="table" w:default="1" w:styleId="Vanligtabell">
+  <w:style w:type="table" w:default="1" w:styleId="TableNormal">
     <w:name w:val="Normal Table"/>
     <w:uiPriority w:val="99"/>
     <w:semiHidden/>
@@ -1296,15 +1344,15 @@
       </w:tblCellMar>
     </w:tblPr>
   </w:style>
-  <w:style w:type="numbering" w:default="1" w:styleId="Ingenliste">
+  <w:style w:type="numbering" w:default="1" w:styleId="NoList">
     <w:name w:val="No List"/>
     <w:uiPriority w:val="99"/>
     <w:semiHidden/>
     <w:unhideWhenUsed/>
   </w:style>
-  <w:style w:type="table" w:styleId="Tabellrutenett">
+  <w:style w:type="table" w:styleId="TableGrid">
     <w:name w:val="Table Grid"/>
-    <w:basedOn w:val="Vanligtabell"/>
+    <w:basedOn w:val="TableNormal"/>
     <w:uiPriority w:val="39"/>
     <w:rsid w:val="00E603D3"/>
     <w:pPr>

</xml_diff>